<commit_message>
Updated to version 2
</commit_message>
<xml_diff>
--- a/COMP 3512 Assignment 1.docx
+++ b/COMP 3512 Assignment 1.docx
@@ -90,7 +90,7 @@
           <w:sz w:val="36"/>
           <w:szCs w:val="36"/>
         </w:rPr>
-        <w:t>1</w:t>
+        <w:t>2a</w:t>
       </w:r>
       <w:r>
         <w:rPr>
@@ -99,15 +99,6 @@
           <w:sz w:val="36"/>
           <w:szCs w:val="36"/>
         </w:rPr>
-        <w:t>b</w:t>
-      </w:r>
-      <w:r>
-        <w:rPr>
-          <w:b w:val="0"/>
-          <w:i/>
-          <w:sz w:val="36"/>
-          <w:szCs w:val="36"/>
-        </w:rPr>
         <w:t>)</w:t>
       </w:r>
     </w:p>
@@ -186,6 +177,16 @@
       <w:proofErr w:type="spellEnd"/>
       <w:r>
         <w:t xml:space="preserve"> </w:t>
+      </w:r>
+      <w:r>
+        <w:br/>
+        <w:t xml:space="preserve">Changes in </w:t>
+      </w:r>
+      <w:r>
+        <w:rPr>
+          <w:highlight w:val="yellow"/>
+        </w:rPr>
+        <w:t>yellow</w:t>
       </w:r>
     </w:p>
     <w:p>
@@ -992,11 +993,6 @@
       <w:pPr>
         <w:pStyle w:val="Heading2"/>
       </w:pPr>
-    </w:p>
-    <w:p>
-      <w:pPr>
-        <w:pStyle w:val="Heading2"/>
-      </w:pPr>
       <w:r>
         <w:t>Data Files</w:t>
       </w:r>
@@ -1044,7 +1040,16 @@
           <w:sz w:val="22"/>
           <w:szCs w:val="22"/>
         </w:rPr>
-        <w:t xml:space="preserve">A Microsoft Access version of the database has been supplied as well in case you need to want to test run queries or browse the data outside of Cloud9. </w:t>
+        <w:t xml:space="preserve">A Microsoft Access version of the database has been supplied as well in </w:t>
+      </w:r>
+      <w:r>
+        <w:rPr>
+          <w:rFonts w:ascii="Cambria" w:hAnsi="Cambria"/>
+          <w:sz w:val="22"/>
+          <w:szCs w:val="22"/>
+        </w:rPr>
+        <w:lastRenderedPageBreak/>
+        <w:t xml:space="preserve">case you need to want to test run queries or browse the data outside of Cloud9. </w:t>
       </w:r>
       <w:r>
         <w:rPr>
@@ -1074,6 +1079,7 @@
           <w:noProof/>
           <w:sz w:val="22"/>
           <w:szCs w:val="22"/>
+          <w:lang w:val="en-CA" w:eastAsia="en-CA"/>
         </w:rPr>
         <w:drawing>
           <wp:inline distT="0" distB="0" distL="0" distR="0">
@@ -1219,7 +1225,8 @@
           <w:ilvl w:val="0"/>
           <w:numId w:val="1"/>
         </w:numPr>
-        <w:spacing w:before="120"/>
+        <w:spacing w:before="120" w:line="276" w:lineRule="auto"/>
+        <w:ind w:left="357" w:hanging="357"/>
         <w:rPr>
           <w:sz w:val="22"/>
           <w:szCs w:val="22"/>
@@ -1435,7 +1442,8 @@
           <w:ilvl w:val="0"/>
           <w:numId w:val="1"/>
         </w:numPr>
-        <w:spacing w:before="120"/>
+        <w:spacing w:before="120" w:line="276" w:lineRule="auto"/>
+        <w:ind w:left="357" w:hanging="357"/>
         <w:rPr>
           <w:sz w:val="22"/>
           <w:szCs w:val="22"/>
@@ -1653,7 +1661,8 @@
           <w:ilvl w:val="0"/>
           <w:numId w:val="1"/>
         </w:numPr>
-        <w:spacing w:before="120"/>
+        <w:spacing w:before="120" w:line="276" w:lineRule="auto"/>
+        <w:ind w:left="357" w:hanging="357"/>
         <w:rPr>
           <w:sz w:val="22"/>
           <w:szCs w:val="22"/>
@@ -2021,7 +2030,8 @@
           <w:ilvl w:val="0"/>
           <w:numId w:val="1"/>
         </w:numPr>
-        <w:spacing w:before="120"/>
+        <w:spacing w:before="120" w:line="276" w:lineRule="auto"/>
+        <w:ind w:left="357" w:hanging="357"/>
         <w:rPr>
           <w:sz w:val="22"/>
           <w:szCs w:val="22"/>
@@ -2120,7 +2130,8 @@
           <w:ilvl w:val="0"/>
           <w:numId w:val="1"/>
         </w:numPr>
-        <w:spacing w:before="120"/>
+        <w:spacing w:before="120" w:line="276" w:lineRule="auto"/>
+        <w:ind w:left="357" w:hanging="357"/>
         <w:rPr>
           <w:sz w:val="22"/>
           <w:szCs w:val="22"/>
@@ -2299,7 +2310,8 @@
           <w:ilvl w:val="0"/>
           <w:numId w:val="1"/>
         </w:numPr>
-        <w:spacing w:before="120"/>
+        <w:spacing w:before="120" w:line="276" w:lineRule="auto"/>
+        <w:ind w:left="357" w:hanging="357"/>
         <w:rPr>
           <w:sz w:val="22"/>
           <w:szCs w:val="22"/>
@@ -2417,15 +2429,6 @@
         </w:rPr>
         <w:br w:type="page"/>
       </w:r>
-    </w:p>
-    <w:p>
-      <w:pPr>
-        <w:pStyle w:val="ListParagraph"/>
-        <w:rPr>
-          <w:sz w:val="22"/>
-          <w:szCs w:val="22"/>
-        </w:rPr>
-      </w:pPr>
     </w:p>
     <w:p>
       <w:pPr>
@@ -2433,7 +2436,8 @@
           <w:ilvl w:val="0"/>
           <w:numId w:val="1"/>
         </w:numPr>
-        <w:spacing w:before="120"/>
+        <w:spacing w:before="120" w:line="276" w:lineRule="auto"/>
+        <w:ind w:left="357" w:hanging="357"/>
         <w:rPr>
           <w:rFonts w:ascii="Bembo" w:hAnsi="Bembo"/>
         </w:rPr>
@@ -2443,6 +2447,7 @@
           <w:sz w:val="22"/>
           <w:szCs w:val="22"/>
         </w:rPr>
+        <w:lastRenderedPageBreak/>
         <w:t xml:space="preserve">There must be a page named </w:t>
       </w:r>
       <w:r>
@@ -2595,29 +2600,23 @@
         </w:rPr>
         <w:t xml:space="preserve"> In the employee messages tab, display a table including the date, category, from (contact first name and last name) and the first 40 characters of the message.</w:t>
       </w:r>
-      <w:r>
-        <w:rPr>
-          <w:sz w:val="22"/>
-          <w:szCs w:val="22"/>
-        </w:rPr>
-        <w:br/>
-      </w:r>
-    </w:p>
-    <w:p>
-      <w:pPr>
-        <w:spacing w:before="120"/>
-        <w:rPr>
-          <w:rFonts w:ascii="Bembo" w:hAnsi="Bembo"/>
-        </w:rPr>
-      </w:pPr>
       <w:r>
         <w:rPr>
           <w:rFonts w:ascii="Bembo" w:hAnsi="Bembo"/>
           <w:noProof/>
+          <w:lang w:val="en-CA" w:eastAsia="en-CA"/>
+        </w:rPr>
+        <w:t xml:space="preserve"> </w:t>
+      </w:r>
+      <w:r>
+        <w:rPr>
+          <w:rFonts w:ascii="Bembo" w:hAnsi="Bembo"/>
+          <w:noProof/>
+          <w:lang w:val="en-CA" w:eastAsia="en-CA"/>
         </w:rPr>
         <w:drawing>
-          <wp:inline distT="0" distB="0" distL="0" distR="0" wp14:anchorId="6F54C575" wp14:editId="19F00C4A">
-            <wp:extent cx="5943600" cy="3349625"/>
+          <wp:inline distT="0" distB="0" distL="0" distR="0" wp14:anchorId="74B5BAA2" wp14:editId="7AC5DC46">
+            <wp:extent cx="5314950" cy="2995338"/>
             <wp:effectExtent l="0" t="0" r="0" b="0"/>
             <wp:docPr id="1" name="Picture 1"/>
             <wp:cNvGraphicFramePr>
@@ -2639,7 +2638,7 @@
                   <pic:spPr>
                     <a:xfrm>
                       <a:off x="0" y="0"/>
-                      <a:ext cx="5943600" cy="3349625"/>
+                      <a:ext cx="5324177" cy="3000538"/>
                     </a:xfrm>
                     <a:prstGeom prst="rect">
                       <a:avLst/>
@@ -2654,12 +2653,204 @@
     </w:p>
     <w:p>
       <w:pPr>
+        <w:spacing w:before="120" w:line="276" w:lineRule="auto"/>
+        <w:ind w:left="357"/>
+        <w:rPr>
+          <w:rFonts w:ascii="Bembo" w:hAnsi="Bembo"/>
+        </w:rPr>
+      </w:pPr>
+      <w:r>
+        <w:rPr>
+          <w:rFonts w:ascii="Bembo" w:hAnsi="Bembo"/>
+          <w:highlight w:val="yellow"/>
+        </w:rPr>
+        <w:t xml:space="preserve">This page (and the next three) should be able to handle a missing </w:t>
+      </w:r>
+      <w:r>
+        <w:rPr>
+          <w:rFonts w:ascii="Bembo" w:hAnsi="Bembo"/>
+          <w:highlight w:val="yellow"/>
+        </w:rPr>
+        <w:t>and/</w:t>
+      </w:r>
+      <w:r>
+        <w:rPr>
+          <w:rFonts w:ascii="Bembo" w:hAnsi="Bembo"/>
+          <w:highlight w:val="yellow"/>
+        </w:rPr>
+        <w:t>or incorrect query string.</w:t>
+      </w:r>
+    </w:p>
+    <w:p>
+      <w:pPr>
+        <w:spacing w:before="120" w:line="276" w:lineRule="auto"/>
+        <w:ind w:left="357"/>
+        <w:rPr>
+          <w:rFonts w:ascii="Bembo" w:hAnsi="Bembo"/>
+        </w:rPr>
+      </w:pPr>
+      <w:r>
+        <w:rPr>
+          <w:rFonts w:ascii="Bembo" w:hAnsi="Bembo"/>
+        </w:rPr>
+        <w:drawing>
+          <wp:anchor distT="0" distB="0" distL="114300" distR="114300" simplePos="0" relativeHeight="251654144" behindDoc="0" locked="0" layoutInCell="1" allowOverlap="1">
+            <wp:simplePos x="0" y="0"/>
+            <wp:positionH relativeFrom="column">
+              <wp:posOffset>-123825</wp:posOffset>
+            </wp:positionH>
+            <wp:positionV relativeFrom="paragraph">
+              <wp:posOffset>86360</wp:posOffset>
+            </wp:positionV>
+            <wp:extent cx="5248275" cy="2460970"/>
+            <wp:effectExtent l="0" t="0" r="0" b="0"/>
+            <wp:wrapNone/>
+            <wp:docPr id="4" name="Picture 4"/>
+            <wp:cNvGraphicFramePr>
+              <a:graphicFrameLocks xmlns:a="http://schemas.openxmlformats.org/drawingml/2006/main" noChangeAspect="1"/>
+            </wp:cNvGraphicFramePr>
+            <a:graphic xmlns:a="http://schemas.openxmlformats.org/drawingml/2006/main">
+              <a:graphicData uri="http://schemas.openxmlformats.org/drawingml/2006/picture">
+                <pic:pic xmlns:pic="http://schemas.openxmlformats.org/drawingml/2006/picture">
+                  <pic:nvPicPr>
+                    <pic:cNvPr id="1" name=""/>
+                    <pic:cNvPicPr/>
+                  </pic:nvPicPr>
+                  <pic:blipFill>
+                    <a:blip r:embed="rId11">
+                      <a:extLst>
+                        <a:ext uri="{28A0092B-C50C-407E-A947-70E740481C1C}">
+                          <a14:useLocalDpi xmlns:a14="http://schemas.microsoft.com/office/drawing/2010/main" val="0"/>
+                        </a:ext>
+                      </a:extLst>
+                    </a:blip>
+                    <a:stretch>
+                      <a:fillRect/>
+                    </a:stretch>
+                  </pic:blipFill>
+                  <pic:spPr>
+                    <a:xfrm>
+                      <a:off x="0" y="0"/>
+                      <a:ext cx="5248275" cy="2460970"/>
+                    </a:xfrm>
+                    <a:prstGeom prst="rect">
+                      <a:avLst/>
+                    </a:prstGeom>
+                  </pic:spPr>
+                </pic:pic>
+              </a:graphicData>
+            </a:graphic>
+            <wp14:sizeRelH relativeFrom="margin">
+              <wp14:pctWidth>0</wp14:pctWidth>
+            </wp14:sizeRelH>
+            <wp14:sizeRelV relativeFrom="margin">
+              <wp14:pctHeight>0</wp14:pctHeight>
+            </wp14:sizeRelV>
+          </wp:anchor>
+        </w:drawing>
+      </w:r>
+    </w:p>
+    <w:p>
+      <w:pPr>
+        <w:spacing w:before="120" w:line="276" w:lineRule="auto"/>
+        <w:ind w:left="357"/>
+        <w:rPr>
+          <w:rFonts w:ascii="Bembo" w:hAnsi="Bembo"/>
+        </w:rPr>
+      </w:pPr>
+    </w:p>
+    <w:p>
+      <w:pPr>
+        <w:spacing w:before="120"/>
+        <w:rPr>
+          <w:rFonts w:ascii="Bembo" w:hAnsi="Bembo"/>
+        </w:rPr>
+      </w:pPr>
+    </w:p>
+    <w:p>
+      <w:pPr>
         <w:pStyle w:val="ListParagraph"/>
         <w:rPr>
           <w:sz w:val="22"/>
           <w:szCs w:val="22"/>
         </w:rPr>
       </w:pPr>
+    </w:p>
+    <w:p>
+      <w:pPr>
+        <w:spacing w:after="200" w:line="276" w:lineRule="auto"/>
+        <w:rPr>
+          <w:sz w:val="22"/>
+          <w:szCs w:val="22"/>
+        </w:rPr>
+      </w:pPr>
+      <w:r>
+        <w:rPr>
+          <w:rFonts w:ascii="Bembo" w:hAnsi="Bembo"/>
+        </w:rPr>
+        <w:drawing>
+          <wp:anchor distT="0" distB="0" distL="114300" distR="114300" simplePos="0" relativeHeight="251670528" behindDoc="0" locked="0" layoutInCell="1" allowOverlap="1">
+            <wp:simplePos x="0" y="0"/>
+            <wp:positionH relativeFrom="column">
+              <wp:posOffset>771525</wp:posOffset>
+            </wp:positionH>
+            <wp:positionV relativeFrom="paragraph">
+              <wp:posOffset>355600</wp:posOffset>
+            </wp:positionV>
+            <wp:extent cx="5248275" cy="2460970"/>
+            <wp:effectExtent l="0" t="0" r="0" b="0"/>
+            <wp:wrapNone/>
+            <wp:docPr id="3" name="Picture 3"/>
+            <wp:cNvGraphicFramePr>
+              <a:graphicFrameLocks xmlns:a="http://schemas.openxmlformats.org/drawingml/2006/main" noChangeAspect="1"/>
+            </wp:cNvGraphicFramePr>
+            <a:graphic xmlns:a="http://schemas.openxmlformats.org/drawingml/2006/main">
+              <a:graphicData uri="http://schemas.openxmlformats.org/drawingml/2006/picture">
+                <pic:pic xmlns:pic="http://schemas.openxmlformats.org/drawingml/2006/picture">
+                  <pic:nvPicPr>
+                    <pic:cNvPr id="1" name=""/>
+                    <pic:cNvPicPr/>
+                  </pic:nvPicPr>
+                  <pic:blipFill>
+                    <a:blip r:embed="rId12">
+                      <a:extLst>
+                        <a:ext uri="{28A0092B-C50C-407E-A947-70E740481C1C}">
+                          <a14:useLocalDpi xmlns:a14="http://schemas.microsoft.com/office/drawing/2010/main" val="0"/>
+                        </a:ext>
+                      </a:extLst>
+                    </a:blip>
+                    <a:stretch>
+                      <a:fillRect/>
+                    </a:stretch>
+                  </pic:blipFill>
+                  <pic:spPr>
+                    <a:xfrm>
+                      <a:off x="0" y="0"/>
+                      <a:ext cx="5248275" cy="2460970"/>
+                    </a:xfrm>
+                    <a:prstGeom prst="rect">
+                      <a:avLst/>
+                    </a:prstGeom>
+                  </pic:spPr>
+                </pic:pic>
+              </a:graphicData>
+            </a:graphic>
+            <wp14:sizeRelH relativeFrom="margin">
+              <wp14:pctWidth>0</wp14:pctWidth>
+            </wp14:sizeRelH>
+            <wp14:sizeRelV relativeFrom="margin">
+              <wp14:pctHeight>0</wp14:pctHeight>
+            </wp14:sizeRelV>
+          </wp:anchor>
+        </w:drawing>
+      </w:r>
+      <w:r>
+        <w:rPr>
+          <w:sz w:val="22"/>
+          <w:szCs w:val="22"/>
+        </w:rPr>
+        <w:br w:type="page"/>
+      </w:r>
     </w:p>
     <w:p>
       <w:pPr>
@@ -2667,17 +2858,19 @@
           <w:ilvl w:val="0"/>
           <w:numId w:val="1"/>
         </w:numPr>
-        <w:spacing w:before="120"/>
-        <w:rPr>
-          <w:sz w:val="22"/>
-          <w:szCs w:val="22"/>
-        </w:rPr>
-      </w:pPr>
-      <w:r>
-        <w:rPr>
-          <w:sz w:val="22"/>
-          <w:szCs w:val="22"/>
-        </w:rPr>
+        <w:spacing w:before="120" w:line="276" w:lineRule="auto"/>
+        <w:ind w:left="357" w:hanging="357"/>
+        <w:rPr>
+          <w:sz w:val="22"/>
+          <w:szCs w:val="22"/>
+        </w:rPr>
+      </w:pPr>
+      <w:r>
+        <w:rPr>
+          <w:sz w:val="22"/>
+          <w:szCs w:val="22"/>
+        </w:rPr>
+        <w:lastRenderedPageBreak/>
         <w:t xml:space="preserve">There must be a page named </w:t>
       </w:r>
       <w:r>
@@ -2826,11 +3019,35 @@
         </w:rPr>
         <w:t>.</w:t>
       </w:r>
-    </w:p>
-    <w:p>
-      <w:pPr>
-        <w:spacing w:before="120"/>
-        <w:ind w:left="360"/>
+      <w:r>
+        <w:rPr>
+          <w:sz w:val="22"/>
+          <w:szCs w:val="22"/>
+        </w:rPr>
+        <w:t xml:space="preserve"> </w:t>
+      </w:r>
+      <w:r>
+        <w:rPr>
+          <w:sz w:val="22"/>
+          <w:szCs w:val="22"/>
+          <w:highlight w:val="yellow"/>
+        </w:rPr>
+        <w:t>I have also added one to the GitHub repo. You can manually add this yourself if it wasn’t available when you started your workspace</w:t>
+      </w:r>
+      <w:r>
+        <w:rPr>
+          <w:sz w:val="22"/>
+          <w:szCs w:val="22"/>
+        </w:rPr>
+        <w:t>.</w:t>
+      </w:r>
+      <w:bookmarkStart w:id="0" w:name="_GoBack"/>
+      <w:bookmarkEnd w:id="0"/>
+    </w:p>
+    <w:p>
+      <w:pPr>
+        <w:spacing w:before="120" w:line="276" w:lineRule="auto"/>
+        <w:ind w:left="357"/>
         <w:rPr>
           <w:sz w:val="22"/>
           <w:szCs w:val="22"/>
@@ -2867,8 +3084,8 @@
     </w:p>
     <w:p>
       <w:pPr>
-        <w:spacing w:before="120"/>
-        <w:ind w:left="360"/>
+        <w:spacing w:before="120" w:line="276" w:lineRule="auto"/>
+        <w:ind w:left="357"/>
         <w:rPr>
           <w:sz w:val="22"/>
           <w:szCs w:val="22"/>
@@ -3249,6 +3466,7 @@
         <w:rPr>
           <w:sz w:val="22"/>
           <w:szCs w:val="22"/>
+          <w:highlight w:val="yellow"/>
         </w:rPr>
         <w:t>two</w:t>
       </w:r>
@@ -3256,8 +3474,32 @@
         <w:rPr>
           <w:sz w:val="22"/>
           <w:szCs w:val="22"/>
-        </w:rPr>
-        <w:t xml:space="preserve"> drop-down lists, populated from the </w:t>
+          <w:highlight w:val="yellow"/>
+        </w:rPr>
+        <w:t xml:space="preserve"> list</w:t>
+      </w:r>
+      <w:r>
+        <w:rPr>
+          <w:sz w:val="22"/>
+          <w:szCs w:val="22"/>
+          <w:highlight w:val="yellow"/>
+        </w:rPr>
+        <w:t>s</w:t>
+      </w:r>
+      <w:r>
+        <w:rPr>
+          <w:sz w:val="22"/>
+          <w:szCs w:val="22"/>
+          <w:highlight w:val="yellow"/>
+        </w:rPr>
+        <w:t xml:space="preserve"> of links</w:t>
+      </w:r>
+      <w:r>
+        <w:rPr>
+          <w:sz w:val="22"/>
+          <w:szCs w:val="22"/>
+        </w:rPr>
+        <w:t xml:space="preserve">, populated from the </w:t>
       </w:r>
       <w:r>
         <w:rPr>
@@ -3273,7 +3515,6 @@
         </w:rPr>
         <w:t xml:space="preserve"> (sorted by name), and </w:t>
       </w:r>
-      <w:bookmarkStart w:id="0" w:name="_GoBack"/>
       <w:r>
         <w:rPr>
           <w:sz w:val="22"/>
@@ -3286,55 +3527,90 @@
           <w:sz w:val="22"/>
           <w:szCs w:val="22"/>
         </w:rPr>
+        <w:t xml:space="preserve"> (sorted by name) tables</w:t>
+      </w:r>
+      <w:r>
+        <w:rPr>
+          <w:sz w:val="22"/>
+          <w:szCs w:val="22"/>
+        </w:rPr>
+        <w:t xml:space="preserve">. </w:t>
+      </w:r>
+      <w:r>
+        <w:rPr>
+          <w:sz w:val="22"/>
+          <w:szCs w:val="22"/>
+          <w:highlight w:val="yellow"/>
+        </w:rPr>
+        <w:t>Each list should be in its own card</w:t>
+      </w:r>
+      <w:r>
+        <w:rPr>
+          <w:sz w:val="22"/>
+          <w:szCs w:val="22"/>
+        </w:rPr>
+        <w:t>. As with the unfiltered list, only display the top 20 matches for the filter.</w:t>
+      </w:r>
+      <w:r>
+        <w:rPr>
+          <w:sz w:val="22"/>
+          <w:szCs w:val="22"/>
+        </w:rPr>
         <w:t xml:space="preserve"> </w:t>
       </w:r>
-      <w:bookmarkEnd w:id="0"/>
-      <w:r>
-        <w:rPr>
-          <w:sz w:val="22"/>
-          <w:szCs w:val="22"/>
-        </w:rPr>
-        <w:t xml:space="preserve">(sorted by name) tables. As with the unfiltered list, only display the top 20 matches for the filter. To simplify your programming, assume that the user will filter only by one of </w:t>
-      </w:r>
-      <w:r>
-        <w:rPr>
-          <w:sz w:val="22"/>
-          <w:szCs w:val="22"/>
-        </w:rPr>
-        <w:t>subcategory</w:t>
-      </w:r>
-      <w:r>
-        <w:rPr>
-          <w:sz w:val="22"/>
-          <w:szCs w:val="22"/>
-        </w:rPr>
-        <w:t xml:space="preserve"> or </w:t>
-      </w:r>
-      <w:r>
-        <w:rPr>
-          <w:sz w:val="22"/>
-          <w:szCs w:val="22"/>
-        </w:rPr>
-        <w:t>imprint</w:t>
-      </w:r>
-      <w:r>
-        <w:rPr>
-          <w:sz w:val="22"/>
-          <w:szCs w:val="22"/>
-        </w:rPr>
-        <w:t>.</w:t>
-      </w:r>
-      <w:r>
-        <w:rPr>
-          <w:sz w:val="22"/>
-          <w:szCs w:val="22"/>
-        </w:rPr>
-        <w:t xml:space="preserve"> There should also be a button beside the filter lists: once the user clicks on the filter, it should perform the filter.</w:t>
-      </w:r>
-      <w:r>
-        <w:rPr>
-          <w:sz w:val="22"/>
-          <w:szCs w:val="22"/>
+      <w:r>
+        <w:rPr>
+          <w:sz w:val="22"/>
+          <w:szCs w:val="22"/>
+          <w:highlight w:val="yellow"/>
+        </w:rPr>
+        <w:t xml:space="preserve">The first item in each list </w:t>
+      </w:r>
+      <w:r>
+        <w:rPr>
+          <w:sz w:val="22"/>
+          <w:szCs w:val="22"/>
+          <w:highlight w:val="yellow"/>
+        </w:rPr>
+        <w:t xml:space="preserve">should be </w:t>
+      </w:r>
+      <w:r>
+        <w:rPr>
+          <w:sz w:val="22"/>
+          <w:szCs w:val="22"/>
+          <w:highlight w:val="yellow"/>
+        </w:rPr>
+        <w:t>All Imprints/Subcategories</w:t>
+      </w:r>
+      <w:r>
+        <w:rPr>
+          <w:sz w:val="22"/>
+          <w:szCs w:val="22"/>
+          <w:highlight w:val="yellow"/>
+        </w:rPr>
+        <w:t xml:space="preserve">: </w:t>
+      </w:r>
+      <w:r>
+        <w:rPr>
+          <w:sz w:val="22"/>
+          <w:szCs w:val="22"/>
+          <w:highlight w:val="yellow"/>
+        </w:rPr>
+        <w:t>if the user clicks on this link</w:t>
+      </w:r>
+      <w:r>
+        <w:rPr>
+          <w:sz w:val="22"/>
+          <w:szCs w:val="22"/>
+          <w:highlight w:val="yellow"/>
+        </w:rPr>
+        <w:t>, it should perform the filter.</w:t>
+      </w:r>
+      <w:r>
+        <w:rPr>
+          <w:sz w:val="22"/>
+          <w:szCs w:val="22"/>
+          <w:highlight w:val="yellow"/>
         </w:rPr>
         <w:t xml:space="preserve"> Be sure to make the first item in the lists an option to remove the filter</w:t>
       </w:r>
@@ -3342,6 +3618,7 @@
         <w:rPr>
           <w:sz w:val="22"/>
           <w:szCs w:val="22"/>
+          <w:highlight w:val="yellow"/>
         </w:rPr>
         <w:t xml:space="preserve"> (i.e., see all the subcategories/imprints)</w:t>
       </w:r>
@@ -3349,6 +3626,7 @@
         <w:rPr>
           <w:sz w:val="22"/>
           <w:szCs w:val="22"/>
+          <w:highlight w:val="yellow"/>
         </w:rPr>
         <w:t>.</w:t>
       </w:r>
@@ -3359,198 +3637,217 @@
           <w:ilvl w:val="0"/>
           <w:numId w:val="1"/>
         </w:numPr>
+        <w:spacing w:before="120" w:line="276" w:lineRule="auto"/>
+        <w:ind w:left="357" w:hanging="357"/>
+        <w:rPr>
+          <w:sz w:val="22"/>
+          <w:szCs w:val="22"/>
+        </w:rPr>
+      </w:pPr>
+      <w:r>
+        <w:rPr>
+          <w:sz w:val="22"/>
+          <w:szCs w:val="22"/>
+        </w:rPr>
+        <w:t xml:space="preserve">There must be a page named </w:t>
+      </w:r>
+      <w:r>
+        <w:rPr>
+          <w:rFonts w:ascii="Consolas" w:hAnsi="Consolas" w:cs="Courier New"/>
+          <w:sz w:val="22"/>
+          <w:szCs w:val="22"/>
+        </w:rPr>
+        <w:t>single-</w:t>
+      </w:r>
+      <w:proofErr w:type="spellStart"/>
+      <w:r>
+        <w:rPr>
+          <w:rFonts w:ascii="Consolas" w:hAnsi="Consolas" w:cs="Courier New"/>
+          <w:sz w:val="22"/>
+          <w:szCs w:val="22"/>
+        </w:rPr>
+        <w:t>book</w:t>
+      </w:r>
+      <w:r>
+        <w:rPr>
+          <w:rFonts w:ascii="Consolas" w:hAnsi="Consolas" w:cs="Courier New"/>
+          <w:sz w:val="22"/>
+          <w:szCs w:val="22"/>
+        </w:rPr>
+        <w:t>.php</w:t>
+      </w:r>
+      <w:proofErr w:type="spellEnd"/>
+      <w:r>
+        <w:rPr>
+          <w:sz w:val="22"/>
+          <w:szCs w:val="22"/>
+        </w:rPr>
+        <w:t>.</w:t>
+      </w:r>
+      <w:r>
+        <w:rPr>
+          <w:sz w:val="22"/>
+          <w:szCs w:val="22"/>
+        </w:rPr>
+        <w:t xml:space="preserve"> </w:t>
+      </w:r>
+      <w:r>
+        <w:rPr>
+          <w:sz w:val="22"/>
+          <w:szCs w:val="22"/>
+        </w:rPr>
+        <w:t xml:space="preserve">It should display the details for </w:t>
+      </w:r>
+      <w:r>
+        <w:rPr>
+          <w:sz w:val="22"/>
+          <w:szCs w:val="22"/>
+        </w:rPr>
+        <w:t>a single</w:t>
+      </w:r>
+      <w:r>
+        <w:rPr>
+          <w:sz w:val="22"/>
+          <w:szCs w:val="22"/>
+        </w:rPr>
+        <w:t xml:space="preserve"> book specified by the ISBN10 value passed in as a query string</w:t>
+      </w:r>
+      <w:r>
+        <w:rPr>
+          <w:sz w:val="22"/>
+          <w:szCs w:val="22"/>
+        </w:rPr>
+        <w:t>.</w:t>
+      </w:r>
+      <w:r>
+        <w:rPr>
+          <w:sz w:val="22"/>
+          <w:szCs w:val="22"/>
+        </w:rPr>
+        <w:t xml:space="preserve"> </w:t>
+      </w:r>
+      <w:r>
+        <w:rPr>
+          <w:sz w:val="22"/>
+          <w:szCs w:val="22"/>
+        </w:rPr>
+        <w:t xml:space="preserve">This should include a larger version of the cover as well as the following information: ISBN10, ISBN13, Title, </w:t>
+      </w:r>
+      <w:proofErr w:type="spellStart"/>
+      <w:r>
+        <w:rPr>
+          <w:sz w:val="22"/>
+          <w:szCs w:val="22"/>
+        </w:rPr>
+        <w:t>CopyrightYear</w:t>
+      </w:r>
+      <w:proofErr w:type="spellEnd"/>
+      <w:r>
+        <w:rPr>
+          <w:sz w:val="22"/>
+          <w:szCs w:val="22"/>
+        </w:rPr>
+        <w:t xml:space="preserve">, </w:t>
+      </w:r>
+      <w:proofErr w:type="spellStart"/>
+      <w:r>
+        <w:rPr>
+          <w:sz w:val="22"/>
+          <w:szCs w:val="22"/>
+        </w:rPr>
+        <w:t>SubCategory</w:t>
+      </w:r>
+      <w:proofErr w:type="spellEnd"/>
+      <w:r>
+        <w:rPr>
+          <w:sz w:val="22"/>
+          <w:szCs w:val="22"/>
+        </w:rPr>
+        <w:t xml:space="preserve">, Imprint, Production Status, Binding Type, Trim Size, Page Count, </w:t>
+      </w:r>
+      <w:r>
+        <w:rPr>
+          <w:sz w:val="22"/>
+          <w:szCs w:val="22"/>
+        </w:rPr>
+        <w:t>and Description</w:t>
+      </w:r>
+      <w:r>
+        <w:rPr>
+          <w:sz w:val="22"/>
+          <w:szCs w:val="22"/>
+        </w:rPr>
+        <w:t xml:space="preserve">. Don’t display the foreign </w:t>
+      </w:r>
+      <w:r>
+        <w:rPr>
+          <w:sz w:val="22"/>
+          <w:szCs w:val="22"/>
+        </w:rPr>
+        <w:t>keys;</w:t>
+      </w:r>
+      <w:r>
+        <w:rPr>
+          <w:sz w:val="22"/>
+          <w:szCs w:val="22"/>
+        </w:rPr>
+        <w:t xml:space="preserve"> display the relevant name. For instance, you wouldn’t want to display the </w:t>
+      </w:r>
+      <w:proofErr w:type="spellStart"/>
+      <w:r>
+        <w:rPr>
+          <w:sz w:val="22"/>
+          <w:szCs w:val="22"/>
+        </w:rPr>
+        <w:t>SubcategoryID</w:t>
+      </w:r>
+      <w:proofErr w:type="spellEnd"/>
+      <w:r>
+        <w:rPr>
+          <w:sz w:val="22"/>
+          <w:szCs w:val="22"/>
+        </w:rPr>
+        <w:t xml:space="preserve"> field value of 16; instead you would want to display its related name (“</w:t>
+      </w:r>
+      <w:r>
+        <w:rPr>
+          <w:sz w:val="22"/>
+          <w:szCs w:val="22"/>
+        </w:rPr>
+        <w:t>Principles of Economics</w:t>
+      </w:r>
+      <w:r>
+        <w:rPr>
+          <w:sz w:val="22"/>
+          <w:szCs w:val="22"/>
+        </w:rPr>
+        <w:t>”) from the Subcategory table.</w:t>
+      </w:r>
+      <w:r>
+        <w:rPr>
+          <w:sz w:val="22"/>
+          <w:szCs w:val="22"/>
+        </w:rPr>
+        <w:t xml:space="preserve"> This must be accomplished with a single query with multiple inner joins. All of this information should be contained within a single MDL Card element. This page must include two other cards. Each of these will require separate queries. One of these will contain a list of authors for the book, sorted by the Order field. The other card will display a list of universities that have adopted the book.</w:t>
+      </w:r>
+    </w:p>
+    <w:p>
+      <w:pPr>
         <w:spacing w:before="120"/>
         <w:rPr>
           <w:sz w:val="22"/>
           <w:szCs w:val="22"/>
         </w:rPr>
       </w:pPr>
-      <w:r>
-        <w:rPr>
-          <w:sz w:val="22"/>
-          <w:szCs w:val="22"/>
-        </w:rPr>
-        <w:t xml:space="preserve">There must be a page named </w:t>
-      </w:r>
-      <w:r>
-        <w:rPr>
-          <w:rFonts w:ascii="Consolas" w:hAnsi="Consolas" w:cs="Courier New"/>
-          <w:sz w:val="22"/>
-          <w:szCs w:val="22"/>
-        </w:rPr>
-        <w:t>single-</w:t>
-      </w:r>
-      <w:proofErr w:type="spellStart"/>
-      <w:r>
-        <w:rPr>
-          <w:rFonts w:ascii="Consolas" w:hAnsi="Consolas" w:cs="Courier New"/>
-          <w:sz w:val="22"/>
-          <w:szCs w:val="22"/>
-        </w:rPr>
-        <w:t>book</w:t>
-      </w:r>
-      <w:r>
-        <w:rPr>
-          <w:rFonts w:ascii="Consolas" w:hAnsi="Consolas" w:cs="Courier New"/>
-          <w:sz w:val="22"/>
-          <w:szCs w:val="22"/>
-        </w:rPr>
-        <w:t>.php</w:t>
-      </w:r>
-      <w:proofErr w:type="spellEnd"/>
-      <w:r>
-        <w:rPr>
-          <w:sz w:val="22"/>
-          <w:szCs w:val="22"/>
-        </w:rPr>
-        <w:t>.</w:t>
-      </w:r>
-      <w:r>
-        <w:rPr>
-          <w:sz w:val="22"/>
-          <w:szCs w:val="22"/>
-        </w:rPr>
-        <w:t xml:space="preserve"> </w:t>
-      </w:r>
-      <w:r>
-        <w:rPr>
-          <w:sz w:val="22"/>
-          <w:szCs w:val="22"/>
-        </w:rPr>
-        <w:t xml:space="preserve">It should display the details for </w:t>
-      </w:r>
-      <w:r>
-        <w:rPr>
-          <w:sz w:val="22"/>
-          <w:szCs w:val="22"/>
-        </w:rPr>
-        <w:t>a single</w:t>
-      </w:r>
-      <w:r>
-        <w:rPr>
-          <w:sz w:val="22"/>
-          <w:szCs w:val="22"/>
-        </w:rPr>
-        <w:t xml:space="preserve"> book specified by the ISBN10 value passed in as a query string</w:t>
-      </w:r>
-      <w:r>
-        <w:rPr>
-          <w:sz w:val="22"/>
-          <w:szCs w:val="22"/>
-        </w:rPr>
-        <w:t>.</w:t>
-      </w:r>
-      <w:r>
-        <w:rPr>
-          <w:sz w:val="22"/>
-          <w:szCs w:val="22"/>
-        </w:rPr>
-        <w:t xml:space="preserve"> </w:t>
-      </w:r>
-      <w:r>
-        <w:rPr>
-          <w:sz w:val="22"/>
-          <w:szCs w:val="22"/>
-        </w:rPr>
-        <w:t xml:space="preserve">This should include a larger version of the cover as well as the following information: ISBN10, ISBN13, Title, </w:t>
-      </w:r>
-      <w:proofErr w:type="spellStart"/>
-      <w:r>
-        <w:rPr>
-          <w:sz w:val="22"/>
-          <w:szCs w:val="22"/>
-        </w:rPr>
-        <w:t>CopyrightYear</w:t>
-      </w:r>
-      <w:proofErr w:type="spellEnd"/>
-      <w:r>
-        <w:rPr>
-          <w:sz w:val="22"/>
-          <w:szCs w:val="22"/>
-        </w:rPr>
-        <w:t xml:space="preserve">, </w:t>
-      </w:r>
-      <w:proofErr w:type="spellStart"/>
-      <w:r>
-        <w:rPr>
-          <w:sz w:val="22"/>
-          <w:szCs w:val="22"/>
-        </w:rPr>
-        <w:t>SubCategory</w:t>
-      </w:r>
-      <w:proofErr w:type="spellEnd"/>
-      <w:r>
-        <w:rPr>
-          <w:sz w:val="22"/>
-          <w:szCs w:val="22"/>
-        </w:rPr>
-        <w:t xml:space="preserve">, Imprint, Production Status, Binding Type, Trim Size, Page Count, </w:t>
-      </w:r>
-      <w:r>
-        <w:rPr>
-          <w:sz w:val="22"/>
-          <w:szCs w:val="22"/>
-        </w:rPr>
-        <w:t>and Description</w:t>
-      </w:r>
-      <w:r>
-        <w:rPr>
-          <w:sz w:val="22"/>
-          <w:szCs w:val="22"/>
-        </w:rPr>
-        <w:t xml:space="preserve">. Don’t display the foreign </w:t>
-      </w:r>
-      <w:r>
-        <w:rPr>
-          <w:sz w:val="22"/>
-          <w:szCs w:val="22"/>
-        </w:rPr>
-        <w:t>keys;</w:t>
-      </w:r>
-      <w:r>
-        <w:rPr>
-          <w:sz w:val="22"/>
-          <w:szCs w:val="22"/>
-        </w:rPr>
-        <w:t xml:space="preserve"> display the relevant name. For instance, you wouldn’t want to display the </w:t>
-      </w:r>
-      <w:proofErr w:type="spellStart"/>
-      <w:r>
-        <w:rPr>
-          <w:sz w:val="22"/>
-          <w:szCs w:val="22"/>
-        </w:rPr>
-        <w:t>SubcategoryID</w:t>
-      </w:r>
-      <w:proofErr w:type="spellEnd"/>
-      <w:r>
-        <w:rPr>
-          <w:sz w:val="22"/>
-          <w:szCs w:val="22"/>
-        </w:rPr>
-        <w:t xml:space="preserve"> field value of 16; instead you would want to display its related name (“</w:t>
-      </w:r>
-      <w:r>
-        <w:rPr>
-          <w:sz w:val="22"/>
-          <w:szCs w:val="22"/>
-        </w:rPr>
-        <w:t>Principles of Economics</w:t>
-      </w:r>
-      <w:r>
-        <w:rPr>
-          <w:sz w:val="22"/>
-          <w:szCs w:val="22"/>
-        </w:rPr>
-        <w:t>”) from the Subcategory table.</w:t>
-      </w:r>
-      <w:r>
-        <w:rPr>
-          <w:sz w:val="22"/>
-          <w:szCs w:val="22"/>
-        </w:rPr>
-        <w:t xml:space="preserve"> This must be accomplished with a single query with multiple inner joins. All of this information should be contained within a single MDL Card element. This page must include two other cards. Each of these will require separate queries. One of these will contain a list of authors for the book, sorted by the Order field. The other card will display a list of universities that have adopted the book.</w:t>
-      </w:r>
+    </w:p>
+    <w:p>
+      <w:pPr>
+        <w:spacing w:after="200" w:line="276" w:lineRule="auto"/>
+        <w:rPr>
+          <w:sz w:val="22"/>
+          <w:szCs w:val="22"/>
+        </w:rPr>
+      </w:pPr>
     </w:p>
     <w:p>
       <w:pPr>
@@ -3570,28 +3867,10 @@
         </w:rPr>
       </w:pPr>
     </w:p>
-    <w:p>
-      <w:pPr>
-        <w:spacing w:before="120"/>
-        <w:rPr>
-          <w:sz w:val="22"/>
-          <w:szCs w:val="22"/>
-        </w:rPr>
-      </w:pPr>
-    </w:p>
-    <w:p>
-      <w:pPr>
-        <w:spacing w:after="200" w:line="276" w:lineRule="auto"/>
-        <w:rPr>
-          <w:sz w:val="22"/>
-          <w:szCs w:val="22"/>
-        </w:rPr>
-      </w:pPr>
-    </w:p>
     <w:sectPr>
-      <w:headerReference w:type="default" r:id="rId11"/>
+      <w:headerReference w:type="default" r:id="rId13"/>
       <w:pgSz w:w="12240" w:h="15840"/>
-      <w:pgMar w:top="864" w:right="1440" w:bottom="864" w:left="1440" w:header="706" w:footer="706" w:gutter="0"/>
+      <w:pgMar w:top="568" w:right="1440" w:bottom="567" w:left="1440" w:header="706" w:footer="706" w:gutter="0"/>
       <w:cols w:space="708"/>
       <w:titlePg/>
       <w:docGrid w:linePitch="360"/>
@@ -3642,7 +3921,7 @@
 <w:hdr xmlns:wpc="http://schemas.microsoft.com/office/word/2010/wordprocessingCanvas" xmlns:mc="http://schemas.openxmlformats.org/markup-compatibility/2006" xmlns:o="urn:schemas-microsoft-com:office:office" xmlns:r="http://schemas.openxmlformats.org/officeDocument/2006/relationships" xmlns:m="http://schemas.openxmlformats.org/officeDocument/2006/math" xmlns:v="urn:schemas-microsoft-com:vml" xmlns:wp14="http://schemas.microsoft.com/office/word/2010/wordprocessingDrawing" xmlns:wp="http://schemas.openxmlformats.org/drawingml/2006/wordprocessingDrawing" xmlns:w10="urn:schemas-microsoft-com:office:word" xmlns:w="http://schemas.openxmlformats.org/wordprocessingml/2006/main" xmlns:w14="http://schemas.microsoft.com/office/word/2010/wordml" xmlns:w15="http://schemas.microsoft.com/office/word/2012/wordml" xmlns:wpg="http://schemas.microsoft.com/office/word/2010/wordprocessingGroup" xmlns:wpi="http://schemas.microsoft.com/office/word/2010/wordprocessingInk" xmlns:wne="http://schemas.microsoft.com/office/word/2006/wordml" xmlns:wps="http://schemas.microsoft.com/office/word/2010/wordprocessingShape" mc:Ignorable="w14 w15 wp14">
   <w:sdt>
     <w:sdtPr>
-      <w:id w:val="730872049"/>
+      <w:id w:val="-1910685137"/>
       <w:docPartObj>
         <w:docPartGallery w:val="Page Numbers (Top of Page)"/>
         <w:docPartUnique/>
@@ -3668,7 +3947,7 @@
           <w:rPr>
             <w:noProof/>
           </w:rPr>
-          <w:t>5</w:t>
+          <w:t>6</w:t>
         </w:r>
         <w:r>
           <w:rPr>
@@ -3679,11 +3958,6 @@
       </w:p>
     </w:sdtContent>
   </w:sdt>
-  <w:p>
-    <w:pPr>
-      <w:pStyle w:val="Header"/>
-    </w:pPr>
-  </w:p>
 </w:hdr>
 </file>
 
@@ -4758,7 +5032,7 @@
 </file>
 
 <file path=customXml/itemProps1.xml><?xml version="1.0" encoding="utf-8"?>
-<ds:datastoreItem xmlns:ds="http://schemas.openxmlformats.org/officeDocument/2006/customXml" ds:itemID="{31E8EDD5-FFB2-4504-89FD-4D038646A88A}">
+<ds:datastoreItem xmlns:ds="http://schemas.openxmlformats.org/officeDocument/2006/customXml" ds:itemID="{CEA5E4C2-4C43-4E7D-8F0D-7C0CB9D0DFC1}">
   <ds:schemaRefs>
     <ds:schemaRef ds:uri="http://schemas.openxmlformats.org/officeDocument/2006/bibliography"/>
   </ds:schemaRefs>

</xml_diff>